<commit_message>
Lilly Nguyen Ice Breaker
</commit_message>
<xml_diff>
--- a/COP3330C Icebreaker Discussion.docx
+++ b/COP3330C Icebreaker Discussion.docx
@@ -1,6 +1,6 @@
 
 <file path=word/document.xml><?xml version="1.0" encoding="utf-8"?>
-<w:document xmlns:wpc="http://schemas.microsoft.com/office/word/2010/wordprocessingCanvas" xmlns:cx="http://schemas.microsoft.com/office/drawing/2014/chartex" xmlns:cx1="http://schemas.microsoft.com/office/drawing/2015/9/8/chartex" xmlns:cx2="http://schemas.microsoft.com/office/drawing/2015/10/21/chartex" xmlns:cx3="http://schemas.microsoft.com/office/drawing/2016/5/9/chartex" xmlns:cx4="http://schemas.microsoft.com/office/drawing/2016/5/10/chartex" xmlns:cx5="http://schemas.microsoft.com/office/drawing/2016/5/11/chartex" xmlns:cx6="http://schemas.microsoft.com/office/drawing/2016/5/12/chartex" xmlns:cx7="http://schemas.microsoft.com/office/drawing/2016/5/13/chartex" xmlns:cx8="http://schemas.microsoft.com/office/drawing/2016/5/14/chartex" xmlns:mc="http://schemas.openxmlformats.org/markup-compatibility/2006" xmlns:aink="http://schemas.microsoft.com/office/drawing/2016/ink" xmlns:am3d="http://schemas.microsoft.com/office/drawing/2017/model3d" xmlns:o="urn:schemas-microsoft-com:office:office" xmlns:oel="http://schemas.microsoft.com/office/2019/extlst" xmlns:r="http://schemas.openxmlformats.org/officeDocument/2006/relationships" xmlns:m="http://schemas.openxmlformats.org/officeDocument/2006/math" xmlns:v="urn:schemas-microsoft-com:vml" xmlns:wp14="http://schemas.microsoft.com/office/word/2010/wordprocessingDrawing" xmlns:wp="http://schemas.openxmlformats.org/drawingml/2006/wordprocessingDrawing" xmlns:w10="urn:schemas-microsoft-com:office:word" xmlns:w="http://schemas.openxmlformats.org/wordprocessingml/2006/main" xmlns:w14="http://schemas.microsoft.com/office/word/2010/wordml" xmlns:w15="http://schemas.microsoft.com/office/word/2012/wordml" xmlns:w16cex="http://schemas.microsoft.com/office/word/2018/wordml/cex" xmlns:w16cid="http://schemas.microsoft.com/office/word/2016/wordml/cid" xmlns:w16="http://schemas.microsoft.com/office/word/2018/wordml" xmlns:w16sdtdh="http://schemas.microsoft.com/office/word/2020/wordml/sdtdatahash" xmlns:w16se="http://schemas.microsoft.com/office/word/2015/wordml/symex" xmlns:wpg="http://schemas.microsoft.com/office/word/2010/wordprocessingGroup" xmlns:wpi="http://schemas.microsoft.com/office/word/2010/wordprocessingInk" xmlns:wne="http://schemas.microsoft.com/office/word/2006/wordml" xmlns:wps="http://schemas.microsoft.com/office/word/2010/wordprocessingShape" mc:Ignorable="w14 w15 w16se w16cid w16 w16cex w16sdtdh wp14">
+<w:document xmlns:wpc="http://schemas.microsoft.com/office/word/2010/wordprocessingCanvas" xmlns:cx="http://schemas.microsoft.com/office/drawing/2014/chartex" xmlns:cx1="http://schemas.microsoft.com/office/drawing/2015/9/8/chartex" xmlns:cx2="http://schemas.microsoft.com/office/drawing/2015/10/21/chartex" xmlns:cx3="http://schemas.microsoft.com/office/drawing/2016/5/9/chartex" xmlns:cx4="http://schemas.microsoft.com/office/drawing/2016/5/10/chartex" xmlns:cx5="http://schemas.microsoft.com/office/drawing/2016/5/11/chartex" xmlns:cx6="http://schemas.microsoft.com/office/drawing/2016/5/12/chartex" xmlns:cx7="http://schemas.microsoft.com/office/drawing/2016/5/13/chartex" xmlns:cx8="http://schemas.microsoft.com/office/drawing/2016/5/14/chartex" xmlns:mc="http://schemas.openxmlformats.org/markup-compatibility/2006" xmlns:aink="http://schemas.microsoft.com/office/drawing/2016/ink" xmlns:am3d="http://schemas.microsoft.com/office/drawing/2017/model3d" xmlns:o="urn:schemas-microsoft-com:office:office" xmlns:r="http://schemas.openxmlformats.org/officeDocument/2006/relationships" xmlns:m="http://schemas.openxmlformats.org/officeDocument/2006/math" xmlns:v="urn:schemas-microsoft-com:vml" xmlns:wp14="http://schemas.microsoft.com/office/word/2010/wordprocessingDrawing" xmlns:wp="http://schemas.openxmlformats.org/drawingml/2006/wordprocessingDrawing" xmlns:w10="urn:schemas-microsoft-com:office:word" xmlns:w="http://schemas.openxmlformats.org/wordprocessingml/2006/main" xmlns:w14="http://schemas.microsoft.com/office/word/2010/wordml" xmlns:w15="http://schemas.microsoft.com/office/word/2012/wordml" xmlns:w16cex="http://schemas.microsoft.com/office/word/2018/wordml/cex" xmlns:w16cid="http://schemas.microsoft.com/office/word/2016/wordml/cid" xmlns:w16="http://schemas.microsoft.com/office/word/2018/wordml" xmlns:w16sdtdh="http://schemas.microsoft.com/office/word/2020/wordml/sdtdatahash" xmlns:w16se="http://schemas.microsoft.com/office/word/2015/wordml/symex" xmlns:wpg="http://schemas.microsoft.com/office/word/2010/wordprocessingGroup" xmlns:wpi="http://schemas.microsoft.com/office/word/2010/wordprocessingInk" xmlns:wne="http://schemas.microsoft.com/office/word/2006/wordml" xmlns:wps="http://schemas.microsoft.com/office/word/2010/wordprocessingShape" mc:Ignorable="w14 w15 w16se w16cid w16 w16cex w16sdtdh wp14">
   <w:body>
     <w:p>
       <w:pPr>
@@ -145,7 +145,13 @@
         <w:rPr>
           <w:rFonts w:ascii="Calibri" w:eastAsia="Calibri" w:hAnsi="Calibri" w:cs="Calibri"/>
         </w:rPr>
-        <w:t>Editing a markdown file:</w:t>
+        <w:t>Editing a markdown fil</w:t>
+      </w:r>
+      <w:r>
+        <w:rPr>
+          <w:rFonts w:ascii="Calibri" w:eastAsia="Calibri" w:hAnsi="Calibri" w:cs="Calibri"/>
+        </w:rPr>
+        <w:t>e:</w:t>
       </w:r>
     </w:p>
     <w:p>
@@ -232,7 +238,13 @@
         <w:rPr>
           <w:rFonts w:ascii="Calibri" w:eastAsia="Calibri" w:hAnsi="Calibri" w:cs="Calibri"/>
         </w:rPr>
-        <w:t>2. Edit the Word document (this file): append the content specified in the Discussion Prompt provided below to the end of the document; do not delete existing content.</w:t>
+        <w:t xml:space="preserve">2. Edit the Word document (this file): append the content specified in the Discussion Prompt provided below to </w:t>
+      </w:r>
+      <w:r>
+        <w:rPr>
+          <w:rFonts w:ascii="Calibri" w:eastAsia="Calibri" w:hAnsi="Calibri" w:cs="Calibri"/>
+        </w:rPr>
+        <w:t>the end of the document; do not delete existing content.</w:t>
       </w:r>
     </w:p>
     <w:p>
@@ -263,7 +275,13 @@
         <w:rPr>
           <w:rFonts w:ascii="Calibri" w:eastAsia="Calibri" w:hAnsi="Calibri" w:cs="Calibri"/>
         </w:rPr>
-        <w:t>start with a dash and space (this creates a bullet)</w:t>
+        <w:t xml:space="preserve">start with a dash and space (this </w:t>
+      </w:r>
+      <w:r>
+        <w:rPr>
+          <w:rFonts w:ascii="Calibri" w:eastAsia="Calibri" w:hAnsi="Calibri" w:cs="Calibri"/>
+        </w:rPr>
+        <w:t>creates a bullet)</w:t>
       </w:r>
     </w:p>
     <w:p>
@@ -312,26 +330,26 @@
         <w:rPr>
           <w:rFonts w:ascii="Calibri" w:eastAsia="Calibri" w:hAnsi="Calibri" w:cs="Calibri"/>
         </w:rPr>
-        <w:t xml:space="preserve">4. Save, </w:t>
-      </w:r>
-      <w:r>
-        <w:rPr>
-          <w:rFonts w:ascii="Calibri" w:eastAsia="Calibri" w:hAnsi="Calibri" w:cs="Calibri"/>
-        </w:rPr>
-        <w:t>commit, and push the modified Word document and README.md file to your local repo.</w:t>
-      </w:r>
-    </w:p>
-    <w:p>
-      <w:pPr>
-        <w:rPr>
-          <w:rFonts w:ascii="Calibri" w:eastAsia="Calibri" w:hAnsi="Calibri" w:cs="Calibri"/>
-        </w:rPr>
-      </w:pPr>
-      <w:r>
-        <w:rPr>
-          <w:rFonts w:ascii="Calibri" w:eastAsia="Calibri" w:hAnsi="Calibri" w:cs="Calibri"/>
-        </w:rPr>
-        <w:t>5. Submit a pull request to your instructor to merge the changes with their main branch. Your information will be shared in the public repo with the class after the changes are merged.</w:t>
+        <w:t>4. Save, commit, and push the modified Word document and README.md file to your local repo.</w:t>
+      </w:r>
+    </w:p>
+    <w:p>
+      <w:pPr>
+        <w:rPr>
+          <w:rFonts w:ascii="Calibri" w:eastAsia="Calibri" w:hAnsi="Calibri" w:cs="Calibri"/>
+        </w:rPr>
+      </w:pPr>
+      <w:r>
+        <w:rPr>
+          <w:rFonts w:ascii="Calibri" w:eastAsia="Calibri" w:hAnsi="Calibri" w:cs="Calibri"/>
+        </w:rPr>
+        <w:t xml:space="preserve">5. Submit a pull request to your instructor to merge the </w:t>
+      </w:r>
+      <w:r>
+        <w:rPr>
+          <w:rFonts w:ascii="Calibri" w:eastAsia="Calibri" w:hAnsi="Calibri" w:cs="Calibri"/>
+        </w:rPr>
+        <w:t>changes with their main branch. Your information will be shared in the public repo with the class after the changes are merged.</w:t>
       </w:r>
     </w:p>
     <w:p>
@@ -366,7 +384,6 @@
         <w:rPr>
           <w:rFonts w:ascii="Calibri" w:eastAsia="Calibri" w:hAnsi="Calibri" w:cs="Calibri"/>
         </w:rPr>
-        <w:lastRenderedPageBreak/>
         <w:t>(Add a blank line to the Word document first)</w:t>
       </w:r>
     </w:p>
@@ -441,7 +458,14 @@
           <w:rFonts w:ascii="Calibri" w:eastAsia="Calibri" w:hAnsi="Calibri" w:cs="Calibri"/>
         </w:rPr>
         <w:br/>
-        <w:t>Hello everyone, I am your instructor for this course. I am originally from Orlando, FL, but I have also lived in Colorado, California, and the UK. I have been in Jacksonville for over 20 years now.</w:t>
+        <w:t xml:space="preserve">Hello everyone, I am your instructor for this course. I am originally from Orlando, FL, but I have also lived </w:t>
+      </w:r>
+      <w:r>
+        <w:rPr>
+          <w:rFonts w:ascii="Calibri" w:eastAsia="Calibri" w:hAnsi="Calibri" w:cs="Calibri"/>
+        </w:rPr>
+        <w:lastRenderedPageBreak/>
+        <w:t>in Colorado, California, and the UK. I have been in Jacksonville for over 20 years now.</w:t>
       </w:r>
       <w:r>
         <w:rPr>
@@ -475,34 +499,20 @@
         <w:rPr>
           <w:rFonts w:ascii="Calibri" w:eastAsia="Calibri" w:hAnsi="Calibri" w:cs="Calibri"/>
         </w:rPr>
-        <w:t>9/2/2023 Lilly Nguyen</w:t>
-      </w:r>
-    </w:p>
-    <w:p>
-      <w:pPr>
-        <w:rPr>
-          <w:rFonts w:ascii="Calibri" w:eastAsia="Calibri" w:hAnsi="Calibri" w:cs="Calibri"/>
-        </w:rPr>
-      </w:pPr>
-      <w:r>
-        <w:rPr>
-          <w:rFonts w:ascii="Calibri" w:eastAsia="Calibri" w:hAnsi="Calibri" w:cs="Calibri"/>
-        </w:rPr>
-        <w:t xml:space="preserve">Hello. I </w:t>
-      </w:r>
-      <w:proofErr w:type="gramStart"/>
-      <w:r>
-        <w:rPr>
-          <w:rFonts w:ascii="Calibri" w:eastAsia="Calibri" w:hAnsi="Calibri" w:cs="Calibri"/>
-        </w:rPr>
-        <w:t>am</w:t>
-      </w:r>
-      <w:proofErr w:type="gramEnd"/>
-      <w:r>
-        <w:rPr>
-          <w:rFonts w:ascii="Calibri" w:eastAsia="Calibri" w:hAnsi="Calibri" w:cs="Calibri"/>
-        </w:rPr>
-        <w:t xml:space="preserve"> born and raised in Jacksonville, FL and have loved everyday of it. I love the water and friendly alligators that are residents here. The only neighbor that I have come to despise, and hate are roaches. My hobbies are playing games and fishing. I like games such as </w:t>
+        <w:t>9/5/2023 Lilly Nguyen</w:t>
+      </w:r>
+    </w:p>
+    <w:p>
+      <w:pPr>
+        <w:rPr>
+          <w:rFonts w:ascii="Calibri" w:eastAsia="Calibri" w:hAnsi="Calibri" w:cs="Calibri"/>
+        </w:rPr>
+      </w:pPr>
+      <w:r>
+        <w:rPr>
+          <w:rFonts w:ascii="Calibri" w:eastAsia="Calibri" w:hAnsi="Calibri" w:cs="Calibri"/>
+        </w:rPr>
+        <w:t xml:space="preserve">Hello, my name is Lilly Nguyen and I am born and raised in Jacksonville FL. I enjoy playing video games and fishing in my spare time. I enjoy playing video games such as </w:t>
       </w:r>
       <w:proofErr w:type="spellStart"/>
       <w:r>
@@ -516,8 +526,15 @@
         <w:rPr>
           <w:rFonts w:ascii="Calibri" w:eastAsia="Calibri" w:hAnsi="Calibri" w:cs="Calibri"/>
         </w:rPr>
-        <w:t>, TFT, and BTD6. Fishing is a great past time for getting out of the house. I hope I can fish a gator one day as well.</w:t>
-      </w:r>
+        <w:t xml:space="preserve">, TFT, and BTD6. As for fishing, I mostly do saltwater fishing and have found the magical place called the Jax Pier. I hope to eventually fish an alligator. </w:t>
+      </w:r>
+    </w:p>
+    <w:p>
+      <w:pPr>
+        <w:rPr>
+          <w:rFonts w:ascii="Calibri" w:eastAsia="Calibri" w:hAnsi="Calibri" w:cs="Calibri"/>
+        </w:rPr>
+      </w:pPr>
     </w:p>
     <w:sectPr>
       <w:pgSz w:w="12240" w:h="15840"/>
@@ -530,7 +547,7 @@
 </file>
 
 <file path=word/numbering.xml><?xml version="1.0" encoding="utf-8"?>
-<w:numbering xmlns:wpc="http://schemas.microsoft.com/office/word/2010/wordprocessingCanvas" xmlns:cx="http://schemas.microsoft.com/office/drawing/2014/chartex" xmlns:cx1="http://schemas.microsoft.com/office/drawing/2015/9/8/chartex" xmlns:cx2="http://schemas.microsoft.com/office/drawing/2015/10/21/chartex" xmlns:cx3="http://schemas.microsoft.com/office/drawing/2016/5/9/chartex" xmlns:cx4="http://schemas.microsoft.com/office/drawing/2016/5/10/chartex" xmlns:cx5="http://schemas.microsoft.com/office/drawing/2016/5/11/chartex" xmlns:cx6="http://schemas.microsoft.com/office/drawing/2016/5/12/chartex" xmlns:cx7="http://schemas.microsoft.com/office/drawing/2016/5/13/chartex" xmlns:cx8="http://schemas.microsoft.com/office/drawing/2016/5/14/chartex" xmlns:mc="http://schemas.openxmlformats.org/markup-compatibility/2006" xmlns:aink="http://schemas.microsoft.com/office/drawing/2016/ink" xmlns:am3d="http://schemas.microsoft.com/office/drawing/2017/model3d" xmlns:o="urn:schemas-microsoft-com:office:office" xmlns:oel="http://schemas.microsoft.com/office/2019/extlst" xmlns:r="http://schemas.openxmlformats.org/officeDocument/2006/relationships" xmlns:m="http://schemas.openxmlformats.org/officeDocument/2006/math" xmlns:v="urn:schemas-microsoft-com:vml" xmlns:wp14="http://schemas.microsoft.com/office/word/2010/wordprocessingDrawing" xmlns:wp="http://schemas.openxmlformats.org/drawingml/2006/wordprocessingDrawing" xmlns:w10="urn:schemas-microsoft-com:office:word" xmlns:w="http://schemas.openxmlformats.org/wordprocessingml/2006/main" xmlns:w14="http://schemas.microsoft.com/office/word/2010/wordml" xmlns:w15="http://schemas.microsoft.com/office/word/2012/wordml" xmlns:w16cex="http://schemas.microsoft.com/office/word/2018/wordml/cex" xmlns:w16cid="http://schemas.microsoft.com/office/word/2016/wordml/cid" xmlns:w16="http://schemas.microsoft.com/office/word/2018/wordml" xmlns:w16sdtdh="http://schemas.microsoft.com/office/word/2020/wordml/sdtdatahash" xmlns:w16se="http://schemas.microsoft.com/office/word/2015/wordml/symex" xmlns:wpg="http://schemas.microsoft.com/office/word/2010/wordprocessingGroup" xmlns:wpi="http://schemas.microsoft.com/office/word/2010/wordprocessingInk" xmlns:wne="http://schemas.microsoft.com/office/word/2006/wordml" xmlns:wps="http://schemas.microsoft.com/office/word/2010/wordprocessingShape" mc:Ignorable="w14 w15 w16se w16cid w16 w16cex w16sdtdh wp14">
+<w:numbering xmlns:wpc="http://schemas.microsoft.com/office/word/2010/wordprocessingCanvas" xmlns:cx="http://schemas.microsoft.com/office/drawing/2014/chartex" xmlns:cx1="http://schemas.microsoft.com/office/drawing/2015/9/8/chartex" xmlns:cx2="http://schemas.microsoft.com/office/drawing/2015/10/21/chartex" xmlns:cx3="http://schemas.microsoft.com/office/drawing/2016/5/9/chartex" xmlns:cx4="http://schemas.microsoft.com/office/drawing/2016/5/10/chartex" xmlns:cx5="http://schemas.microsoft.com/office/drawing/2016/5/11/chartex" xmlns:cx6="http://schemas.microsoft.com/office/drawing/2016/5/12/chartex" xmlns:cx7="http://schemas.microsoft.com/office/drawing/2016/5/13/chartex" xmlns:cx8="http://schemas.microsoft.com/office/drawing/2016/5/14/chartex" xmlns:mc="http://schemas.openxmlformats.org/markup-compatibility/2006" xmlns:aink="http://schemas.microsoft.com/office/drawing/2016/ink" xmlns:am3d="http://schemas.microsoft.com/office/drawing/2017/model3d" xmlns:o="urn:schemas-microsoft-com:office:office" xmlns:r="http://schemas.openxmlformats.org/officeDocument/2006/relationships" xmlns:m="http://schemas.openxmlformats.org/officeDocument/2006/math" xmlns:v="urn:schemas-microsoft-com:vml" xmlns:wp14="http://schemas.microsoft.com/office/word/2010/wordprocessingDrawing" xmlns:wp="http://schemas.openxmlformats.org/drawingml/2006/wordprocessingDrawing" xmlns:w10="urn:schemas-microsoft-com:office:word" xmlns:w="http://schemas.openxmlformats.org/wordprocessingml/2006/main" xmlns:w14="http://schemas.microsoft.com/office/word/2010/wordml" xmlns:w15="http://schemas.microsoft.com/office/word/2012/wordml" xmlns:w16cex="http://schemas.microsoft.com/office/word/2018/wordml/cex" xmlns:w16cid="http://schemas.microsoft.com/office/word/2016/wordml/cid" xmlns:w16="http://schemas.microsoft.com/office/word/2018/wordml" xmlns:w16sdtdh="http://schemas.microsoft.com/office/word/2020/wordml/sdtdatahash" xmlns:w16se="http://schemas.microsoft.com/office/word/2015/wordml/symex" xmlns:wpg="http://schemas.microsoft.com/office/word/2010/wordprocessingGroup" xmlns:wpi="http://schemas.microsoft.com/office/word/2010/wordprocessingInk" xmlns:wne="http://schemas.microsoft.com/office/word/2006/wordml" xmlns:wps="http://schemas.microsoft.com/office/word/2010/wordprocessingShape" mc:Ignorable="w14 w15 w16se w16cid w16 w16cex w16sdtdh wp14">
   <w:abstractNum w:abstractNumId="0" w15:restartNumberingAfterBreak="0">
     <w:nsid w:val="3E5E4C98"/>
     <w:multiLevelType w:val="multilevel"/>
@@ -633,10 +650,10 @@
       <w:lvlJc w:val="left"/>
     </w:lvl>
   </w:abstractNum>
-  <w:num w:numId="1" w16cid:durableId="298070409">
+  <w:num w:numId="1">
     <w:abstractNumId w:val="1"/>
   </w:num>
-  <w:num w:numId="2" w16cid:durableId="2000188600">
+  <w:num w:numId="2">
     <w:abstractNumId w:val="0"/>
   </w:num>
 </w:numbering>

</xml_diff>